<commit_message>
added the spell checking from both marcos
</commit_message>
<xml_diff>
--- a/Docs/60_Projektabschluss/Abschlussdoku Edible_Edwin.docx
+++ b/Docs/60_Projektabschluss/Abschlussdoku Edible_Edwin.docx
@@ -2894,7 +2894,19 @@
         <w:rPr>
           <w:lang w:eastAsia="de-DE"/>
         </w:rPr>
-        <w:t>Das Ziel von Edible ist es Allergikern zu helfen. Dafür prüft Edible Produkte auf ihre Inhaltsstoffe und informiert den User ob dieser gegen das Produkt allergisch reagieren könnte. Die Realisierung hat auf einem Head-Mounted Display (HMD) stattgefunden. Durch die Anwendung kann das HMD nun Produktbarcodes einlesen und die Inhaltsstoffe per Web-Request von einem Server abfragen. Durch den Abgleich einer Blacklist wird so dem Allergiker Auskunft gegeben ob er dieses Produkt konsumieren kann oder nicht.</w:t>
+        <w:t>Das Ziel von Edible ist es Allergikern zu helfen. Dafür prüft Edible Produkte auf ihre Inhaltsstoffe und informiert den User ob dieser gegen das Produkt allergisch reagieren könnte. Die Realisierung hat auf einem Head-Mounted Display (HMD) stattgefunden. Durch die Anwendung kann das HMD nun Produktbarcodes einlesen und die Inhaltsstoffe per Web-Request von einem Server abfragen. Durch den Abgleich einer Blacklist wird so dem Allergiker Auskunft gegeben</w:t>
+      </w:r>
+      <w:r>
+        <w:rPr>
+          <w:lang w:eastAsia="de-DE"/>
+        </w:rPr>
+        <w:t>,</w:t>
+      </w:r>
+      <w:r>
+        <w:rPr>
+          <w:lang w:eastAsia="de-DE"/>
+        </w:rPr>
+        <w:t xml:space="preserve"> ob er dieses Produkt konsumieren kann oder nicht.</w:t>
       </w:r>
     </w:p>
     <w:p>
@@ -2968,7 +2980,33 @@
         <w:rPr>
           <w:lang w:eastAsia="de-DE"/>
         </w:rPr>
-        <w:t>Die Hauptzielgruppe von Edible sind Allergiker die durch ihre Allergien gezwungen sind auf ihre Ernährung zu achten. Weiter kann die Anwendung von ernährungsbewussten Personen genutzt werden, die gewisse Inhaltsstoffe aus anderen Gründen meiden als Allergiker. Potenziell sind auch Personen auf Diäten eine Zielgruppe für die Anwendung, denn auch sie können durch die Anwendung gewisse Inhaltsstoffe meiden.</w:t>
+        <w:t xml:space="preserve">Die Hauptzielgruppe von </w:t>
+      </w:r>
+      <w:proofErr w:type="spellStart"/>
+      <w:r>
+        <w:rPr>
+          <w:lang w:eastAsia="de-DE"/>
+        </w:rPr>
+        <w:t>Edible</w:t>
+      </w:r>
+      <w:proofErr w:type="spellEnd"/>
+      <w:r>
+        <w:rPr>
+          <w:lang w:eastAsia="de-DE"/>
+        </w:rPr>
+        <w:t xml:space="preserve"> sind Allergiker</w:t>
+      </w:r>
+      <w:r>
+        <w:rPr>
+          <w:lang w:eastAsia="de-DE"/>
+        </w:rPr>
+        <w:t>,</w:t>
+      </w:r>
+      <w:r>
+        <w:rPr>
+          <w:lang w:eastAsia="de-DE"/>
+        </w:rPr>
+        <w:t xml:space="preserve"> die durch ihre Allergien gezwungen sind auf ihre Ernährung zu achten. Weiter kann die Anwendung von ernährungsbewussten Personen genutzt werden, die gewisse Inhaltsstoffe aus anderen Gründen meiden als Allergiker. Potenziell sind auch Personen auf Diäten eine Zielgruppe für die Anwendung, denn auch sie können durch die Anwendung gewisse Inhaltsstoffe meiden.</w:t>
       </w:r>
     </w:p>
     <w:p>
@@ -3141,6 +3179,8 @@
         </w:numPr>
       </w:pPr>
       <w:bookmarkStart w:id="9" w:name="_Toc417852581"/>
+      <w:bookmarkStart w:id="10" w:name="_GoBack"/>
+      <w:bookmarkEnd w:id="10"/>
       <w:r>
         <w:t>Genereller Aufbau und Systemkomponenten</w:t>
       </w:r>
@@ -3168,7 +3208,19 @@
         <w:rPr>
           <w:lang w:eastAsia="de-DE"/>
         </w:rPr>
-        <w:t xml:space="preserve">ingeschränkten Möglichkeiten an der HMD und dem Wunsch, dem Nutzer ein möglichst gutes Erlebnis mit seinem Gerät zu liefern, fiel die Entscheidung </w:t>
+        <w:t xml:space="preserve">ingeschränkten Möglichkeiten </w:t>
+      </w:r>
+      <w:r>
+        <w:rPr>
+          <w:lang w:eastAsia="de-DE"/>
+        </w:rPr>
+        <w:t>am</w:t>
+      </w:r>
+      <w:r>
+        <w:rPr>
+          <w:lang w:eastAsia="de-DE"/>
+        </w:rPr>
+        <w:t xml:space="preserve"> HMD und dem Wunsch, dem Nutzer ein möglichst gutes Erlebnis mit seinem Gerät zu liefern, fiel die Entscheidung </w:t>
       </w:r>
       <w:r>
         <w:rPr>
@@ -3249,19 +3301,39 @@
         <w:rPr>
           <w:lang w:eastAsia="de-DE"/>
         </w:rPr>
-        <w:t xml:space="preserve">rund der eingeschränkten Eingabemöglichkeiten, der Bedienung auf Geräten mit komplexeren Eingabeschnittstellen unterlegen. Eine komplette Verwaltung von Userdaten und Zutatenlisten innerhalb der mobilen Anwendung ist wenig komfortabel. Es bietet sich ein Webfrontend an, da ein Backend in jedem Fall für die Beschaffung von Artikeldaten benötigt wird. Die Zielgeräte </w:t>
-      </w:r>
-      <w:r>
-        <w:rPr>
-          <w:lang w:eastAsia="de-DE"/>
-        </w:rPr>
-        <w:t xml:space="preserve">verfügen </w:t>
-      </w:r>
-      <w:r>
-        <w:rPr>
-          <w:lang w:eastAsia="de-DE"/>
-        </w:rPr>
-        <w:t>außer den kleinen Bildschirmen nur geringe Speicherkapazitäten und Rechenleistung. Eine Artikeldatenbank, die permanent Updates erhält, ist auf einem solchen Gerät nicht ideal.</w:t>
+        <w:t xml:space="preserve">rund der eingeschränkten Eingabemöglichkeiten, der Bedienung auf Geräten mit komplexeren Eingabeschnittstellen unterlegen. Eine komplette Verwaltung von Userdaten und Zutatenlisten innerhalb der mobilen Anwendung ist wenig komfortabel. </w:t>
+      </w:r>
+      <w:r>
+        <w:rPr>
+          <w:lang w:eastAsia="de-DE"/>
+        </w:rPr>
+        <w:t xml:space="preserve">Es bietet sich ein </w:t>
+      </w:r>
+      <w:proofErr w:type="spellStart"/>
+      <w:r>
+        <w:rPr>
+          <w:lang w:eastAsia="de-DE"/>
+        </w:rPr>
+        <w:t>Webfrontend</w:t>
+      </w:r>
+      <w:proofErr w:type="spellEnd"/>
+      <w:r>
+        <w:rPr>
+          <w:lang w:eastAsia="de-DE"/>
+        </w:rPr>
+        <w:t xml:space="preserve"> an, da ein Backend in jedem Fall für die Beschaffung von Artikeldaten benötigt wird, denn </w:t>
+      </w:r>
+      <w:r>
+        <w:rPr>
+          <w:lang w:eastAsia="de-DE"/>
+        </w:rPr>
+        <w:t>neben</w:t>
+      </w:r>
+      <w:r>
+        <w:rPr>
+          <w:lang w:eastAsia="de-DE"/>
+        </w:rPr>
+        <w:t xml:space="preserve"> einem kleinen Bildschirm bieten die Geräte auch nur geringen Speicherplatz und Rechenleistung. Deshalb ist es nicht ideal eine Artikeldatenbank, die permanente Updates erhält, auf einem solchen Gerät zu installieren.</w:t>
       </w:r>
     </w:p>
     <w:p>
@@ -3274,7 +3346,31 @@
         <w:rPr>
           <w:lang w:eastAsia="de-DE"/>
         </w:rPr>
-        <w:t>Die dreigeteilte Architektur bietet so dem Verbraucher maximalen Nutzen. Seine Daten werden gesammelt auf einem Server gehalten und sind von allen Geräten, die er auf dem Account registriert zugänglich. Er hat immer Zugang zu den aktuellsten Daten. Die Benutzerreingaben auf dem Endgerät sind bis auf ein Minimum ausgelagert. Das Design der App konzentriert sich dabei auf den einzelnen Anwendungsfall des Barcode Scannens und Beschaffen der Produktinformationen.</w:t>
+        <w:t>Die dreigeteilte Architektur bietet so dem Verbraucher maximalen Nutzen. Seine Daten werden gesammelt auf einem Server gehalten und sind von allen Geräten, die er auf dem Account registriert zugänglich. Er hat immer Zugang zu den</w:t>
+      </w:r>
+      <w:r>
+        <w:rPr>
+          <w:lang w:eastAsia="de-DE"/>
+        </w:rPr>
+        <w:t xml:space="preserve"> aktuellsten Daten. Die Benutze</w:t>
+      </w:r>
+      <w:r>
+        <w:rPr>
+          <w:lang w:eastAsia="de-DE"/>
+        </w:rPr>
+        <w:t>reingaben auf dem Endgerät sind bis auf ein Minimum ausgelagert. Das Design der App konzentriert sich dabei auf den einz</w:t>
+      </w:r>
+      <w:r>
+        <w:rPr>
+          <w:lang w:eastAsia="de-DE"/>
+        </w:rPr>
+        <w:t>elnen Anwendungsfall des Barcodes</w:t>
+      </w:r>
+      <w:r>
+        <w:rPr>
+          <w:lang w:eastAsia="de-DE"/>
+        </w:rPr>
+        <w:t>cannens und Beschaffen der Produktinformationen.</w:t>
       </w:r>
     </w:p>
     <w:p>
@@ -3302,15 +3398,19 @@
         <w:rPr>
           <w:lang w:eastAsia="de-DE"/>
         </w:rPr>
-        <w:t>Wenn der Nutzer die Verbindung seines Handys benutzt,</w:t>
-      </w:r>
-      <w:bookmarkStart w:id="10" w:name="_GoBack"/>
-      <w:bookmarkEnd w:id="10"/>
-      <w:r>
-        <w:rPr>
-          <w:lang w:eastAsia="de-DE"/>
-        </w:rPr>
-        <w:t xml:space="preserve"> ist dies jedoch </w:t>
+        <w:t xml:space="preserve">Wenn der Nutzer die Verbindung seines Handys benutzt, ist dies </w:t>
+      </w:r>
+      <w:r>
+        <w:rPr>
+          <w:lang w:eastAsia="de-DE"/>
+        </w:rPr>
+        <w:t>allerdings</w:t>
+      </w:r>
+      <w:r>
+        <w:rPr>
+          <w:lang w:eastAsia="de-DE"/>
+        </w:rPr>
+        <w:t xml:space="preserve"> </w:t>
       </w:r>
       <w:r>
         <w:rPr>
@@ -3349,7 +3449,45 @@
         <w:rPr>
           <w:lang w:eastAsia="de-DE"/>
         </w:rPr>
-        <w:t xml:space="preserve">Die angestrebten funktionalen Anforderungen wurden in 3 Bereiche eingeteilt „Must have“ (1), „Should have“ (2), „Nice to have“ (3). Wie in der folgenden Tabelle zu sehen ist, sind alle „Must </w:t>
+        <w:t>Die angestrebten funkti</w:t>
+      </w:r>
+      <w:r>
+        <w:rPr>
+          <w:lang w:eastAsia="de-DE"/>
+        </w:rPr>
+        <w:t>onalen Anforderungen wurden in drei</w:t>
+      </w:r>
+      <w:r>
+        <w:rPr>
+          <w:lang w:eastAsia="de-DE"/>
+        </w:rPr>
+        <w:t xml:space="preserve"> Bereiche eingeteilt</w:t>
+      </w:r>
+      <w:r>
+        <w:rPr>
+          <w:lang w:eastAsia="de-DE"/>
+        </w:rPr>
+        <w:t>:</w:t>
+      </w:r>
+      <w:r>
+        <w:rPr>
+          <w:lang w:eastAsia="de-DE"/>
+        </w:rPr>
+        <w:t xml:space="preserve"> „Must </w:t>
+      </w:r>
+      <w:proofErr w:type="spellStart"/>
+      <w:r>
+        <w:rPr>
+          <w:lang w:eastAsia="de-DE"/>
+        </w:rPr>
+        <w:t>have</w:t>
+      </w:r>
+      <w:proofErr w:type="spellEnd"/>
+      <w:r>
+        <w:rPr>
+          <w:lang w:eastAsia="de-DE"/>
+        </w:rPr>
+        <w:t xml:space="preserve">“ (1), „Should have“ (2), „Nice to have“ (3). Wie in der folgenden Tabelle zu sehen ist, sind alle „Must </w:t>
       </w:r>
       <w:proofErr w:type="spellStart"/>
       <w:r>
@@ -7372,14 +7510,7 @@
         <w:rPr>
           <w:lang w:eastAsia="de-DE"/>
         </w:rPr>
-        <w:t xml:space="preserve">In der MySQL-Datenbank werden die Daten für das Backend gespeichert. Die Stammdaten des Systems sind Produkte und deren Inhaltsstoffe mit einer Kategorisierung gespeichert werden. Bewegungsdaten sind hauptsächlich das Accountsystem, das die User und ihre verknüpften </w:t>
-      </w:r>
-      <w:r>
-        <w:rPr>
-          <w:lang w:eastAsia="de-DE"/>
-        </w:rPr>
-        <w:lastRenderedPageBreak/>
-        <w:t>Endgeräte umfasst, aber auch die Backlists, auf denen die Benutzer Inhaltsstoffe dynamisch hinzufügen und entfernen.</w:t>
+        <w:t>In der MySQL-Datenbank werden die Daten für das Backend gespeichert. Die Stammdaten des Systems sind Produkte und deren Inhaltsstoffe mit einer Kategorisierung. Bewegungsdaten sind hauptsächlich das Accountsystem, das die User und ihre verknüpften Endgeräte umfasst, aber auch die Backlists, auf denen die Benutzer Inhaltsstoffe dynamisch hinzufügen und entfernen.</w:t>
       </w:r>
     </w:p>
     <w:p>
@@ -7392,6 +7523,7 @@
         <w:rPr>
           <w:lang w:eastAsia="de-DE"/>
         </w:rPr>
+        <w:lastRenderedPageBreak/>
         <w:t>Details können dem ER-Diagramm im Anhang entnommen werden.</w:t>
       </w:r>
     </w:p>
@@ -7422,7 +7554,29 @@
     </w:p>
     <w:p>
       <w:r>
-        <w:t>Auf diese Weise können die Teammitglieder vorhandenes Wissen sowohl anwenden als auch vertiefen – mit vollständiger Kontrolle und Transparenz jeder implementierten Komponente. So werden Abhängigkeiten von externen Komponenten vermieden und unter anderem Performanceproblemen vorgebeugt.</w:t>
+        <w:t xml:space="preserve">Auf diese Weise können die Teammitglieder vorhandenes Wissen sowohl anwenden als auch vertiefen – mit vollständiger Kontrolle und Transparenz jeder implementierten Komponente. So werden Abhängigkeiten von externen Komponenten </w:t>
+      </w:r>
+      <w:proofErr w:type="gramStart"/>
+      <w:r>
+        <w:t xml:space="preserve">vermieden </w:t>
+      </w:r>
+      <w:r>
+        <w:t>,</w:t>
+      </w:r>
+      <w:proofErr w:type="gramEnd"/>
+      <w:r>
+        <w:t xml:space="preserve"> um unter anderem </w:t>
+      </w:r>
+      <w:proofErr w:type="spellStart"/>
+      <w:r>
+        <w:t>Performenceproblemen</w:t>
+      </w:r>
+      <w:proofErr w:type="spellEnd"/>
+      <w:r>
+        <w:t xml:space="preserve"> vorzubeugen</w:t>
+      </w:r>
+      <w:r>
+        <w:t>.</w:t>
       </w:r>
     </w:p>
     <w:p>
@@ -7441,7 +7595,27 @@
     </w:p>
     <w:p>
       <w:r>
-        <w:t xml:space="preserve">Zur Umsetzung des Server-Backends wird Debian GNU/Linux eingesetzt. Version 8 (mit dem Releasenamen Jessie) befindet sich seit dem 05. November 2014 im Codefreeze. Änderungen im Code sind ab diesem Zeitpunkt kaum zu erwarten. Jessie bietet somit eine sowohl zuverlässige als auch aktuelle Grundlage für die Architektur der Web-Applikation darüber. Seit dem 26. April 2015 ist Debian Jessie "stable". Apache HTTP Server (in der Version 2.4.10) deckt die Funktionalität des Webservers ab. MySQL-Server (5.4.42) die des Datenbankmanagementsystems. Zu administrativen Zwecken wird zusätzlich phpMyAdmin (4.2.12) eingesetzt. </w:t>
+        <w:t xml:space="preserve">Zur Umsetzung des Server-Backends wird Debian GNU/Linux eingesetzt. Version 8 (mit dem </w:t>
+      </w:r>
+      <w:proofErr w:type="spellStart"/>
+      <w:r>
+        <w:t>Releasenamen</w:t>
+      </w:r>
+      <w:proofErr w:type="spellEnd"/>
+      <w:r>
+        <w:t xml:space="preserve"> </w:t>
+      </w:r>
+      <w:r>
+        <w:t>„</w:t>
+      </w:r>
+      <w:r>
+        <w:t>Jessie</w:t>
+      </w:r>
+      <w:r>
+        <w:t>“</w:t>
+      </w:r>
+      <w:r>
+        <w:t xml:space="preserve">) befindet sich seit dem 05. November 2014 im Codefreeze. Änderungen im Code sind ab diesem Zeitpunkt kaum zu erwarten. Jessie bietet somit eine sowohl zuverlässige als auch aktuelle Grundlage für die Architektur der Web-Applikation darüber. Seit dem 26. April 2015 ist Debian Jessie "stable". Apache HTTP Server (in der Version 2.4.10) deckt die Funktionalität des Webservers ab. MySQL-Server (5.4.42) die des Datenbankmanagementsystems. Zu administrativen Zwecken wird zusätzlich phpMyAdmin (4.2.12) eingesetzt. </w:t>
       </w:r>
     </w:p>
     <w:p>
@@ -7451,7 +7625,13 @@
         </w:rPr>
       </w:pPr>
       <w:r>
-        <w:t xml:space="preserve">Um zusätzliche Sicherheit zu gewährleisten, sperrt Apache (mittels separater .htaccess-Restriktion) den Zugang mit einem eigenen Passwort. Darüber hinaus wird der Zugriff nur eingerichteten IP-Adressen gewährleistet. Die MySQL-Datenbank wird lediglich lokal dem Server zur Verfügung gestellt. </w:t>
+        <w:t xml:space="preserve">Um zusätzliche Sicherheit zu gewährleisten, sperrt Apache (mittels separater .htaccess-Restriktion) den Zugang mit einem eigenen Passwort. Darüber hinaus wird der Zugriff nur eingerichteten IP-Adressen </w:t>
+      </w:r>
+      <w:r>
+        <w:t>gewährt</w:t>
+      </w:r>
+      <w:r>
+        <w:t xml:space="preserve">. Die MySQL-Datenbank wird lediglich lokal dem Server zur Verfügung gestellt. </w:t>
       </w:r>
       <w:r>
         <w:t>Öffentlich</w:t>
@@ -7496,7 +7676,21 @@
         <w:rPr>
           <w:lang w:eastAsia="de-DE"/>
         </w:rPr>
-        <w:t xml:space="preserve"> User kann so auf einem web-fähigen Gerät gewünschter Größe (z.B. ein Laptop, Tablet oder auch ein Smartphone) bequem alle Einstellungen für die App vornehmen, anstatt auf dem kleinen Display des HMD und mit dessen komplizierten Eingabemöglichkeiten hantieren zu müssen. Damit man das Frontend von verschiedenen Geräten verwenden kann, ist der Oberfläche entsprechend mit einem responsive Webdesign ausgestattet.</w:t>
+        <w:t xml:space="preserve"> User kann so auf einem web-fähigen Gerät gewünschter Größe (z.B. ein Laptop, Tablet oder auch ein Smartphone) bequem alle Einstellungen für die App vornehmen, anstatt auf dem kleinen Display des HMD und mit dessen komplizierten Eingabemöglichkeiten hantieren zu müssen. Damit man das Frontend von verschiedenen Geräten verwenden kann, ist </w:t>
+      </w:r>
+      <w:proofErr w:type="gramStart"/>
+      <w:r>
+        <w:rPr>
+          <w:lang w:eastAsia="de-DE"/>
+        </w:rPr>
+        <w:t>die</w:t>
+      </w:r>
+      <w:proofErr w:type="gramEnd"/>
+      <w:r>
+        <w:rPr>
+          <w:lang w:eastAsia="de-DE"/>
+        </w:rPr>
+        <w:t xml:space="preserve"> Oberfläche entsprechend mit einem responsive Webdesign ausgestattet.</w:t>
       </w:r>
     </w:p>
     <w:p>
@@ -7563,14 +7757,14 @@
         <w:rPr>
           <w:lang w:eastAsia="de-DE"/>
         </w:rPr>
-        <w:t xml:space="preserve">Es wurde nur eine Library verwendet, diese ermöglicht die Darstellung des Barcodes zum koppeln des HMD. Da die Website nur einen geringen Funktionsumfang hat, wurden für das Frontend keine größeren Frameworks verwendet. Bei diesem Funktionsumfang lohnte sich eine Verwendung von großen Frameworks wie z.B. Angular oder Backbone nicht, vor allem aber auch weil die Teammitglieder noch keinerlei Erfahrung mit diesen Technologien haben. So besteht die Website grundlegend aus reinem HTML, CSS und JavaScript. Das Frontend greift über asynchrone Aufrufe </w:t>
+        <w:t xml:space="preserve">Es wurde nur eine Library verwendet, diese ermöglicht die Darstellung des Barcodes zum koppeln des HMD. Da die Website nur einen geringen Funktionsumfang hat, wurden für das Frontend keine größeren Frameworks verwendet. Bei diesem Funktionsumfang lohnte sich eine Verwendung von großen Frameworks wie z.B. Angular oder Backbone nicht, vor allem aber auch weil die Teammitglieder noch keinerlei Erfahrung mit diesen Technologien haben. So besteht die Website grundlegend aus reinem HTML, CSS und JavaScript. Das Frontend greift über asynchrone Aufrufe mithilfe der AJAX-Technologie auf die in Kapitel 3.1 beschriebene RESTful API des Backends zu und </w:t>
       </w:r>
       <w:r>
         <w:rPr>
           <w:lang w:eastAsia="de-DE"/>
         </w:rPr>
         <w:lastRenderedPageBreak/>
-        <w:t>mithilfe der AJAX-Technologie auf die in Kapitel 3.1 beschriebene RESTful API des Backends zu und bekommt so Zugriff auf die Daten in der Datenbank. Um die Implementierung zu vereinfachen, findet lediglich das Framework jQuery Verwendung. Außerdem finden keine Precompiler Anwendung.</w:t>
+        <w:t>bekommt so Zugriff auf die Daten in der Datenbank. Um die Implementierung zu vereinfachen, findet lediglich das Framework jQuery Verwendung. Außerdem finden keine Precompiler Anwendung.</w:t>
       </w:r>
     </w:p>
     <w:p>
@@ -7668,7 +7862,27 @@
         <w:rPr>
           <w:lang w:eastAsia="de-DE"/>
         </w:rPr>
-        <w:t xml:space="preserve">, zum einen, die Mainactivity zum anderen, </w:t>
+        <w:t xml:space="preserve">, zum einen die </w:t>
+      </w:r>
+      <w:proofErr w:type="spellStart"/>
+      <w:r>
+        <w:rPr>
+          <w:lang w:eastAsia="de-DE"/>
+        </w:rPr>
+        <w:t>Mainactivity</w:t>
+      </w:r>
+      <w:proofErr w:type="spellEnd"/>
+      <w:r>
+        <w:rPr>
+          <w:lang w:eastAsia="de-DE"/>
+        </w:rPr>
+        <w:t>, zum anderen</w:t>
+      </w:r>
+      <w:r>
+        <w:rPr>
+          <w:lang w:eastAsia="de-DE"/>
+        </w:rPr>
+        <w:t xml:space="preserve"> </w:t>
       </w:r>
       <w:r>
         <w:rPr>
@@ -7734,7 +7948,13 @@
         <w:rPr>
           <w:lang w:eastAsia="de-DE"/>
         </w:rPr>
-        <w:t>Zum einscannen des Barcodes wurde ZXing („zebra crossing“) verwendet. Diese Library ermöglicht es den Scanner in einem neuen Intent zu starten und das Ergebnis weiter</w:t>
+        <w:t>Zum E</w:t>
+      </w:r>
+      <w:r>
+        <w:rPr>
+          <w:lang w:eastAsia="de-DE"/>
+        </w:rPr>
+        <w:t>inscannen des Barcodes wurde ZXing („zebra crossing“) verwendet. Diese Library ermöglicht es den Scanner in einem neuen Intent zu starten und das Ergebnis weiter</w:t>
       </w:r>
       <w:r>
         <w:rPr>
@@ -7826,7 +8046,31 @@
         <w:rPr>
           <w:lang w:eastAsia="de-DE"/>
         </w:rPr>
-        <w:t xml:space="preserve">“-Anforderungen, nur mit leichten Anpassungen umgesetzt. Die Gründe der Anpassungen lagen in Unterschiedlichen Quellen sind jedoch nicht so gravierend oder weitreichend um sie als verfehlt anzusehen. Die meisten „Nice </w:t>
+        <w:t>“-Anforderungen, nur mit leichten Anpassungen umgesetzt. Die G</w:t>
+      </w:r>
+      <w:r>
+        <w:rPr>
+          <w:lang w:eastAsia="de-DE"/>
+        </w:rPr>
+        <w:t>ründe der Anpassungen lagen in u</w:t>
+      </w:r>
+      <w:r>
+        <w:rPr>
+          <w:lang w:eastAsia="de-DE"/>
+        </w:rPr>
+        <w:t>nterschiedlichen Quellen sind jedoch nicht so gravierend oder weitreichend</w:t>
+      </w:r>
+      <w:r>
+        <w:rPr>
+          <w:lang w:eastAsia="de-DE"/>
+        </w:rPr>
+        <w:t>,</w:t>
+      </w:r>
+      <w:r>
+        <w:rPr>
+          <w:lang w:eastAsia="de-DE"/>
+        </w:rPr>
+        <w:t xml:space="preserve"> um sie als verfehlt anzusehen. Die meisten „Nice </w:t>
       </w:r>
       <w:proofErr w:type="spellStart"/>
       <w:r>
@@ -7909,7 +8153,19 @@
         <w:rPr>
           <w:lang w:eastAsia="de-DE"/>
         </w:rPr>
-        <w:t xml:space="preserve">“-Anforderung nicht umgesetzt wurde. F30.7 „Registriert sich ein User oder ändert er seine Emailadresse, muss er diese bestätigen. Zum Bestätigen wird eine Bestätigungslink an die Emailadresse versandt, die durch den User bestätigt werden muss.“. Diese Anforderung wurde aus technischen Gründen noch nicht umgesetzt, sollte sich aber das Produkt </w:t>
+        <w:t>“-Anforderung nicht umgesetzt wurde. F30.7 „Registriert sich ein User oder ändert er seine Emailadresse, muss er diese bestätigen. Zum Bestätigen wird eine Bestätigungslink an die Emailadresse versandt, die durch</w:t>
+      </w:r>
+      <w:r>
+        <w:rPr>
+          <w:lang w:eastAsia="de-DE"/>
+        </w:rPr>
+        <w:t xml:space="preserve"> den User bestätigt werden muss</w:t>
+      </w:r>
+      <w:r>
+        <w:rPr>
+          <w:lang w:eastAsia="de-DE"/>
+        </w:rPr>
+        <w:t xml:space="preserve">“. Diese Anforderung wurde aus technischen Gründen noch nicht umgesetzt, sollte sich aber das Produkt </w:t>
       </w:r>
       <w:proofErr w:type="spellStart"/>
       <w:r>
@@ -7923,7 +8179,19 @@
         <w:rPr>
           <w:lang w:eastAsia="de-DE"/>
         </w:rPr>
-        <w:t xml:space="preserve"> verbreiten wäre dies ein wichtiger Punkt um die Sicherheit zu gewähren.</w:t>
+        <w:t xml:space="preserve"> verbreiten wäre dies ein wichtiger Punkt</w:t>
+      </w:r>
+      <w:r>
+        <w:rPr>
+          <w:lang w:eastAsia="de-DE"/>
+        </w:rPr>
+        <w:t>,</w:t>
+      </w:r>
+      <w:r>
+        <w:rPr>
+          <w:lang w:eastAsia="de-DE"/>
+        </w:rPr>
+        <w:t xml:space="preserve"> um die Sicherheit zu gewähren.</w:t>
       </w:r>
     </w:p>
     <w:p>
@@ -7996,20 +8264,26 @@
         <w:rPr>
           <w:lang w:eastAsia="de-DE"/>
         </w:rPr>
+        <w:t>Die nächsten zwei Wochen waren eingeplant für die Architektur, sowohl der Software als auch</w:t>
+      </w:r>
+      <w:r>
+        <w:rPr>
+          <w:lang w:eastAsia="de-DE"/>
+        </w:rPr>
+        <w:t xml:space="preserve"> der Hardware. Während</w:t>
+      </w:r>
+      <w:r>
+        <w:rPr>
+          <w:lang w:eastAsia="de-DE"/>
+        </w:rPr>
+        <w:t xml:space="preserve">dessen stellten wir ebenfalls fest, dass wir ein Mockup für unsere Webseite </w:t>
+      </w:r>
+      <w:r>
+        <w:rPr>
+          <w:lang w:eastAsia="de-DE"/>
+        </w:rPr>
         <w:lastRenderedPageBreak/>
-        <w:t>Die nächsten zwei Wochen waren eingeplant für die Architektur, sowohl der Software als auch</w:t>
-      </w:r>
-      <w:r>
-        <w:rPr>
-          <w:lang w:eastAsia="de-DE"/>
-        </w:rPr>
-        <w:t xml:space="preserve"> der Hardware. Während</w:t>
-      </w:r>
-      <w:r>
-        <w:rPr>
-          <w:lang w:eastAsia="de-DE"/>
-        </w:rPr>
-        <w:t>dessen stellten wir ebenfalls fest, dass wir ein Mockup für unsere Webseite benötigen, da zwar geplant wurde wie Webseite, Server und Vuzix miteinander interagieren können, aber nicht wie der User später mit der Webseite interagieren soll.</w:t>
+        <w:t>benötigen, da zwar geplant wurde wie Webseite, Server und Vuzix miteinander interagieren können, aber nicht wie der User später mit der Webseite interagieren soll.</w:t>
       </w:r>
     </w:p>
     <w:p>
@@ -8125,7 +8399,27 @@
         <w:rPr>
           <w:lang w:eastAsia="de-DE"/>
         </w:rPr>
-        <w:t>Anschließend wurden neue Issues verteilt. Anfangs wurden die Issues horizontal verteilt, sodass ein Feature vom Backend bis hin zum Frontend in einem Sprint umgesetzt werden konnte. Diese Art der Verteilung hat sich nach dem ersten Sprint in dem Entwickelt wurde als nicht praktikabel herausgestellt, da manche Mitarbeiter auf das Ergebnis anderer warten mussten und es so zu zeitlichen Engpässen kam. Ab dem zweiten Sprint wurden Issues vertikal vergeben. So wurden in einem Sprint alle Issues aus einer Ebene verteilt umso die zeitlichen Abhängigkeiten von Mitarbeiter minimalisiert haben.</w:t>
+        <w:t xml:space="preserve">Anschließend wurden neue Issues verteilt. Anfangs wurden die Issues horizontal verteilt, sodass ein Feature vom Backend bis hin zum Frontend in einem Sprint umgesetzt werden konnte. Diese Art der Verteilung hat sich nach dem ersten Sprint in dem Entwickelt wurde als nicht praktikabel herausgestellt, da manche Mitarbeiter auf das Ergebnis anderer warten mussten und es so zu zeitlichen Engpässen kam. Ab dem zweiten Sprint wurden Issues vertikal vergeben. </w:t>
+      </w:r>
+      <w:r>
+        <w:rPr>
+          <w:lang w:eastAsia="de-DE"/>
+        </w:rPr>
+        <w:t xml:space="preserve">So wurden in einem Sprint alle </w:t>
+      </w:r>
+      <w:proofErr w:type="spellStart"/>
+      <w:r>
+        <w:rPr>
+          <w:lang w:eastAsia="de-DE"/>
+        </w:rPr>
+        <w:t>Issues</w:t>
+      </w:r>
+      <w:proofErr w:type="spellEnd"/>
+      <w:r>
+        <w:rPr>
+          <w:lang w:eastAsia="de-DE"/>
+        </w:rPr>
+        <w:t xml:space="preserve"> aus einer Ebene verteilt, umso die zeitlichen Abhängigkeiten von Mitarbeitern zu minimalisieren.</w:t>
       </w:r>
     </w:p>
     <w:p>
@@ -8380,7 +8674,6 @@
               <w:rPr>
                 <w:lang w:val="en-US" w:eastAsia="de-DE"/>
               </w:rPr>
-              <w:lastRenderedPageBreak/>
               <w:t>Senior Mobile Frontend Developer</w:t>
             </w:r>
           </w:p>
@@ -8421,6 +8714,7 @@
               <w:rPr>
                 <w:lang w:val="en-US" w:eastAsia="de-DE"/>
               </w:rPr>
+              <w:lastRenderedPageBreak/>
               <w:t>Senior Web Frontend Developer</w:t>
             </w:r>
           </w:p>
@@ -8949,13 +9243,25 @@
     </w:p>
     <w:p>
       <w:r>
-        <w:t xml:space="preserve">Als zukünftiger Ausblick, um den Usern mehr Funktionalität und Umfang zu bieten, wären die nächsten Schritte eine Umsetzung zur Datenbeschaffung durch Crowdsourcing, eine Erweiterung der Blacklist nach Mengenangaben </w:t>
+        <w:t>Als zukünftiger Ausblick, um den Usern mehr Funktionalität und Umfang zu bieten, wären die nächsten Schritte eine Umsetzung zur Datenbeschaffung durch Crowdsourcing, eine Erweiterung der Blacklist nach Mengenangaben</w:t>
+      </w:r>
+      <w:r>
+        <w:t>,</w:t>
+      </w:r>
+      <w:r>
+        <w:t xml:space="preserve"> </w:t>
       </w:r>
       <w:r>
         <w:t>das</w:t>
       </w:r>
       <w:r>
-        <w:t xml:space="preserve"> den Anwendungsbereich erweitern würde und die Implementierung einer Android-Applikation für User ohne ein HMD.</w:t>
+        <w:t xml:space="preserve"> den Anwendungsbereich erweitern würde</w:t>
+      </w:r>
+      <w:r>
+        <w:t>,</w:t>
+      </w:r>
+      <w:r>
+        <w:t xml:space="preserve"> und die Implementierung einer Android-Applikation für User ohne ein HMD.</w:t>
       </w:r>
     </w:p>
     <w:sectPr>
@@ -13335,7 +13641,7 @@
   <a:extraClrSchemeLst/>
   <a:extLst>
     <a:ext uri="{05A4C25C-085E-4340-85A3-A5531E510DB2}">
-      <thm15:themeFamily xmlns:thm15="http://schemas.microsoft.com/office/thememl/2012/main" xmlns="" name="Office Theme" id="{62F939B6-93AF-4DB8-9C6B-D6C7DFDC589F}" vid="{4A3C46E8-61CC-4603-A589-7422A47A8E4A}"/>
+      <thm15:themeFamily xmlns="" xmlns:thm15="http://schemas.microsoft.com/office/thememl/2012/main" name="Office Theme" id="{62F939B6-93AF-4DB8-9C6B-D6C7DFDC589F}" vid="{4A3C46E8-61CC-4603-A589-7422A47A8E4A}"/>
     </a:ext>
   </a:extLst>
 </a:theme>
@@ -13346,7 +13652,7 @@
 </file>
 
 <file path=customXml/itemProps1.xml><?xml version="1.0" encoding="utf-8"?>
-<ds:datastoreItem xmlns:ds="http://schemas.openxmlformats.org/officeDocument/2006/customXml" ds:itemID="{9B8E66BE-66C9-4E72-B0AA-D31362DE4EB0}">
+<ds:datastoreItem xmlns:ds="http://schemas.openxmlformats.org/officeDocument/2006/customXml" ds:itemID="{6173574A-EA7A-4022-BB5E-FBD430F362E1}">
   <ds:schemaRefs>
     <ds:schemaRef ds:uri="http://schemas.openxmlformats.org/officeDocument/2006/bibliography"/>
   </ds:schemaRefs>

</xml_diff>